<commit_message>
revisits Jmol process for generating nets
</commit_message>
<xml_diff>
--- a/dictionary/draft/TopoCif_chapter-workingVersion_2021.09.12_DMP_BH.docx
+++ b/dictionary/draft/TopoCif_chapter-workingVersion_2021.09.12_DMP_BH.docx
@@ -7431,9 +7431,6 @@
       <w:pPr>
         <w:pStyle w:val="NormalWeb"/>
         <w:spacing w:before="0" w:beforeAutospacing="0" w:after="0" w:afterAutospacing="0"/>
-        <w:rPr>
-          <w:lang w:val="es-ES"/>
-        </w:rPr>
       </w:pPr>
       <w:r>
         <w:rPr>
@@ -7444,6 +7441,435 @@
         </w:rPr>
         <w:t xml:space="preserve">         </w:t>
       </w:r>
+      <w:r>
+        <w:rPr>
+          <w:rFonts w:ascii="Consolas" w:hAnsi="Consolas"/>
+          <w:color w:val="000000"/>
+          <w:sz w:val="18"/>
+          <w:szCs w:val="18"/>
+        </w:rPr>
+        <w:t>_</w:t>
+      </w:r>
+      <w:proofErr w:type="spellStart"/>
+      <w:r>
+        <w:rPr>
+          <w:rFonts w:ascii="Consolas" w:hAnsi="Consolas"/>
+          <w:color w:val="000000"/>
+          <w:sz w:val="18"/>
+          <w:szCs w:val="18"/>
+        </w:rPr>
+        <w:t>topol_</w:t>
+      </w:r>
+      <w:proofErr w:type="gramStart"/>
+      <w:r>
+        <w:rPr>
+          <w:rFonts w:ascii="Consolas" w:hAnsi="Consolas"/>
+          <w:color w:val="000000"/>
+          <w:sz w:val="18"/>
+          <w:szCs w:val="18"/>
+        </w:rPr>
+        <w:t>node.label</w:t>
+      </w:r>
+      <w:proofErr w:type="spellEnd"/>
+      <w:proofErr w:type="gramEnd"/>
+    </w:p>
+    <w:p>
+      <w:pPr>
+        <w:pStyle w:val="NormalWeb"/>
+        <w:spacing w:before="0" w:beforeAutospacing="0" w:after="0" w:afterAutospacing="0"/>
+      </w:pPr>
+      <w:r>
+        <w:rPr>
+          <w:rFonts w:ascii="Consolas" w:hAnsi="Consolas"/>
+          <w:color w:val="000000"/>
+          <w:sz w:val="18"/>
+          <w:szCs w:val="18"/>
+        </w:rPr>
+        <w:t>         _</w:t>
+      </w:r>
+      <w:proofErr w:type="spellStart"/>
+      <w:r>
+        <w:rPr>
+          <w:rFonts w:ascii="Consolas" w:hAnsi="Consolas"/>
+          <w:color w:val="000000"/>
+          <w:sz w:val="18"/>
+          <w:szCs w:val="18"/>
+        </w:rPr>
+        <w:t>topol_</w:t>
+      </w:r>
+      <w:proofErr w:type="gramStart"/>
+      <w:r>
+        <w:rPr>
+          <w:rFonts w:ascii="Consolas" w:hAnsi="Consolas"/>
+          <w:color w:val="000000"/>
+          <w:sz w:val="18"/>
+          <w:szCs w:val="18"/>
+        </w:rPr>
+        <w:t>node.chemical</w:t>
+      </w:r>
+      <w:proofErr w:type="gramEnd"/>
+      <w:r>
+        <w:rPr>
+          <w:rFonts w:ascii="Consolas" w:hAnsi="Consolas"/>
+          <w:color w:val="000000"/>
+          <w:sz w:val="18"/>
+          <w:szCs w:val="18"/>
+        </w:rPr>
+        <w:t>_formula_sum</w:t>
+      </w:r>
+      <w:proofErr w:type="spellEnd"/>
+    </w:p>
+    <w:p>
+      <w:pPr>
+        <w:pStyle w:val="NormalWeb"/>
+        <w:spacing w:before="0" w:beforeAutospacing="0" w:after="0" w:afterAutospacing="0"/>
+      </w:pPr>
+      <w:r>
+        <w:rPr>
+          <w:rFonts w:ascii="Consolas" w:hAnsi="Consolas"/>
+          <w:color w:val="000000"/>
+          <w:sz w:val="18"/>
+          <w:szCs w:val="18"/>
+        </w:rPr>
+        <w:t>         1 1 Li1 Li</w:t>
+      </w:r>
+    </w:p>
+    <w:p>
+      <w:pPr>
+        <w:pStyle w:val="NormalWeb"/>
+        <w:spacing w:before="0" w:beforeAutospacing="0" w:after="0" w:afterAutospacing="0"/>
+      </w:pPr>
+      <w:r>
+        <w:rPr>
+          <w:rFonts w:ascii="Consolas" w:hAnsi="Consolas"/>
+          <w:color w:val="000000"/>
+          <w:sz w:val="18"/>
+          <w:szCs w:val="18"/>
+        </w:rPr>
+        <w:t xml:space="preserve">         2 1 O</w:t>
+      </w:r>
+      <w:proofErr w:type="gramStart"/>
+      <w:r>
+        <w:rPr>
+          <w:rFonts w:ascii="Consolas" w:hAnsi="Consolas"/>
+          <w:color w:val="000000"/>
+          <w:sz w:val="18"/>
+          <w:szCs w:val="18"/>
+        </w:rPr>
+        <w:t>1  O</w:t>
+      </w:r>
+      <w:proofErr w:type="gramEnd"/>
+    </w:p>
+    <w:p>
+      <w:pPr>
+        <w:pStyle w:val="NormalWeb"/>
+        <w:spacing w:before="0" w:beforeAutospacing="0" w:after="0" w:afterAutospacing="0"/>
+      </w:pPr>
+      <w:r>
+        <w:rPr>
+          <w:rFonts w:ascii="Consolas" w:hAnsi="Consolas"/>
+          <w:color w:val="000000"/>
+          <w:sz w:val="18"/>
+          <w:szCs w:val="18"/>
+        </w:rPr>
+        <w:t xml:space="preserve">         </w:t>
+      </w:r>
+      <w:r>
+        <w:rPr>
+          <w:rFonts w:ascii="Consolas" w:hAnsi="Consolas"/>
+          <w:color w:val="000000"/>
+          <w:sz w:val="18"/>
+          <w:szCs w:val="18"/>
+        </w:rPr>
+        <w:t>3 1 C</w:t>
+      </w:r>
+      <w:proofErr w:type="gramStart"/>
+      <w:r>
+        <w:rPr>
+          <w:rFonts w:ascii="Consolas" w:hAnsi="Consolas"/>
+          <w:color w:val="000000"/>
+          <w:sz w:val="18"/>
+          <w:szCs w:val="18"/>
+        </w:rPr>
+        <w:t>1  C</w:t>
+      </w:r>
+      <w:proofErr w:type="gramEnd"/>
+    </w:p>
+    <w:p>
+      <w:pPr>
+        <w:pStyle w:val="NormalWeb"/>
+        <w:spacing w:before="0" w:beforeAutospacing="0" w:after="0" w:afterAutospacing="0"/>
+      </w:pPr>
+      <w:r>
+        <w:rPr>
+          <w:rFonts w:ascii="Consolas" w:hAnsi="Consolas"/>
+          <w:color w:val="000000"/>
+          <w:sz w:val="18"/>
+          <w:szCs w:val="18"/>
+        </w:rPr>
+        <w:t>         4 1 Co1 Co</w:t>
+      </w:r>
+    </w:p>
+    <w:p>
+      <w:pPr>
+        <w:pStyle w:val="NormalWeb"/>
+        <w:spacing w:before="0" w:beforeAutospacing="0" w:after="0" w:afterAutospacing="0"/>
+      </w:pPr>
+      <w:r>
+        <w:rPr>
+          <w:rFonts w:ascii="Consolas" w:hAnsi="Consolas"/>
+          <w:color w:val="000000"/>
+          <w:sz w:val="18"/>
+          <w:szCs w:val="18"/>
+        </w:rPr>
+        <w:t>         5 2 ZA1 Li</w:t>
+      </w:r>
+    </w:p>
+    <w:p>
+      <w:pPr>
+        <w:pStyle w:val="NormalWeb"/>
+        <w:spacing w:before="0" w:beforeAutospacing="0" w:after="0" w:afterAutospacing="0"/>
+      </w:pPr>
+      <w:r>
+        <w:rPr>
+          <w:rFonts w:ascii="Consolas" w:hAnsi="Consolas"/>
+          <w:color w:val="000000"/>
+          <w:sz w:val="18"/>
+          <w:szCs w:val="18"/>
+        </w:rPr>
+        <w:t>         6 2 ZB1 CO </w:t>
+      </w:r>
+    </w:p>
+    <w:p>
+      <w:pPr>
+        <w:pStyle w:val="NormalWeb"/>
+        <w:spacing w:before="0" w:beforeAutospacing="0" w:after="0" w:afterAutospacing="0"/>
+      </w:pPr>
+      <w:r>
+        <w:rPr>
+          <w:rFonts w:ascii="Consolas" w:hAnsi="Consolas"/>
+          <w:color w:val="000000"/>
+          <w:sz w:val="18"/>
+          <w:szCs w:val="18"/>
+        </w:rPr>
+        <w:t>         7 2 ZC1 Co</w:t>
+      </w:r>
+    </w:p>
+    <w:p/>
+    <w:p>
+      <w:r>
+        <w:t>Note that Node 6 has two atoms associated with, the carbon and oxygen atoms of a carbonyl group. F</w:t>
+      </w:r>
+      <w:r>
+        <w:t>inally, specifying the positions of those nodes that have special labels:</w:t>
+      </w:r>
+    </w:p>
+    <w:p>
+      <w:pPr>
+        <w:pStyle w:val="NormalWeb"/>
+        <w:spacing w:before="0" w:beforeAutospacing="0" w:after="0" w:afterAutospacing="0"/>
+        <w:ind w:firstLine="720"/>
+      </w:pPr>
+      <w:r>
+        <w:rPr>
+          <w:rFonts w:ascii="Consolas" w:hAnsi="Consolas"/>
+          <w:color w:val="000000"/>
+          <w:sz w:val="18"/>
+          <w:szCs w:val="18"/>
+        </w:rPr>
+        <w:t>loop_</w:t>
+      </w:r>
+    </w:p>
+    <w:p>
+      <w:pPr>
+        <w:pStyle w:val="NormalWeb"/>
+        <w:spacing w:before="0" w:beforeAutospacing="0" w:after="0" w:afterAutospacing="0"/>
+        <w:ind w:firstLine="720"/>
+      </w:pPr>
+      <w:r>
+        <w:rPr>
+          <w:rFonts w:ascii="Consolas" w:hAnsi="Consolas"/>
+          <w:color w:val="000000"/>
+          <w:sz w:val="18"/>
+          <w:szCs w:val="18"/>
+        </w:rPr>
+        <w:t>_topol_atom.id</w:t>
+      </w:r>
+    </w:p>
+    <w:p>
+      <w:pPr>
+        <w:pStyle w:val="NormalWeb"/>
+        <w:spacing w:before="0" w:beforeAutospacing="0" w:after="0" w:afterAutospacing="0"/>
+        <w:ind w:firstLine="720"/>
+        <w:rPr>
+          <w:rFonts w:ascii="Consolas" w:hAnsi="Consolas"/>
+          <w:color w:val="000000"/>
+          <w:sz w:val="18"/>
+          <w:szCs w:val="18"/>
+        </w:rPr>
+      </w:pPr>
+      <w:r>
+        <w:rPr>
+          <w:rFonts w:ascii="Consolas" w:hAnsi="Consolas"/>
+          <w:color w:val="000000"/>
+          <w:sz w:val="18"/>
+          <w:szCs w:val="18"/>
+        </w:rPr>
+        <w:t>_</w:t>
+      </w:r>
+      <w:proofErr w:type="spellStart"/>
+      <w:r>
+        <w:rPr>
+          <w:rFonts w:ascii="Consolas" w:hAnsi="Consolas"/>
+          <w:color w:val="000000"/>
+          <w:sz w:val="18"/>
+          <w:szCs w:val="18"/>
+        </w:rPr>
+        <w:t>topol_</w:t>
+      </w:r>
+      <w:proofErr w:type="gramStart"/>
+      <w:r>
+        <w:rPr>
+          <w:rFonts w:ascii="Consolas" w:hAnsi="Consolas"/>
+          <w:color w:val="000000"/>
+          <w:sz w:val="18"/>
+          <w:szCs w:val="18"/>
+        </w:rPr>
+        <w:t>atom.node</w:t>
+      </w:r>
+      <w:proofErr w:type="gramEnd"/>
+      <w:r>
+        <w:rPr>
+          <w:rFonts w:ascii="Consolas" w:hAnsi="Consolas"/>
+          <w:color w:val="000000"/>
+          <w:sz w:val="18"/>
+          <w:szCs w:val="18"/>
+        </w:rPr>
+        <w:t>_id</w:t>
+      </w:r>
+      <w:proofErr w:type="spellEnd"/>
+    </w:p>
+    <w:p>
+      <w:pPr>
+        <w:pStyle w:val="NormalWeb"/>
+        <w:spacing w:before="0" w:beforeAutospacing="0" w:after="0" w:afterAutospacing="0"/>
+        <w:ind w:firstLine="720"/>
+      </w:pPr>
+      <w:r>
+        <w:rPr>
+          <w:rFonts w:ascii="Consolas" w:hAnsi="Consolas"/>
+          <w:color w:val="000000"/>
+          <w:sz w:val="18"/>
+          <w:szCs w:val="18"/>
+        </w:rPr>
+        <w:t>_</w:t>
+      </w:r>
+      <w:proofErr w:type="spellStart"/>
+      <w:r>
+        <w:rPr>
+          <w:rFonts w:ascii="Consolas" w:hAnsi="Consolas"/>
+          <w:color w:val="000000"/>
+          <w:sz w:val="18"/>
+          <w:szCs w:val="18"/>
+        </w:rPr>
+        <w:t>topol_</w:t>
+      </w:r>
+      <w:proofErr w:type="gramStart"/>
+      <w:r>
+        <w:rPr>
+          <w:rFonts w:ascii="Consolas" w:hAnsi="Consolas"/>
+          <w:color w:val="000000"/>
+          <w:sz w:val="18"/>
+          <w:szCs w:val="18"/>
+        </w:rPr>
+        <w:t>atom.label</w:t>
+      </w:r>
+      <w:proofErr w:type="spellEnd"/>
+      <w:proofErr w:type="gramEnd"/>
+    </w:p>
+    <w:p>
+      <w:pPr>
+        <w:pStyle w:val="NormalWeb"/>
+        <w:spacing w:before="0" w:beforeAutospacing="0" w:after="0" w:afterAutospacing="0"/>
+        <w:ind w:firstLine="720"/>
+      </w:pPr>
+      <w:r>
+        <w:rPr>
+          <w:rFonts w:ascii="Consolas" w:hAnsi="Consolas"/>
+          <w:color w:val="000000"/>
+          <w:sz w:val="18"/>
+          <w:szCs w:val="18"/>
+        </w:rPr>
+        <w:t>_</w:t>
+      </w:r>
+      <w:proofErr w:type="spellStart"/>
+      <w:r>
+        <w:rPr>
+          <w:rFonts w:ascii="Consolas" w:hAnsi="Consolas"/>
+          <w:color w:val="000000"/>
+          <w:sz w:val="18"/>
+          <w:szCs w:val="18"/>
+        </w:rPr>
+        <w:t>topol_</w:t>
+      </w:r>
+      <w:proofErr w:type="gramStart"/>
+      <w:r>
+        <w:rPr>
+          <w:rFonts w:ascii="Consolas" w:hAnsi="Consolas"/>
+          <w:color w:val="000000"/>
+          <w:sz w:val="18"/>
+          <w:szCs w:val="18"/>
+        </w:rPr>
+        <w:t>atom.chemical</w:t>
+      </w:r>
+      <w:proofErr w:type="gramEnd"/>
+      <w:r>
+        <w:rPr>
+          <w:rFonts w:ascii="Consolas" w:hAnsi="Consolas"/>
+          <w:color w:val="000000"/>
+          <w:sz w:val="18"/>
+          <w:szCs w:val="18"/>
+        </w:rPr>
+        <w:t>_formula_sum</w:t>
+      </w:r>
+      <w:proofErr w:type="spellEnd"/>
+    </w:p>
+    <w:p>
+      <w:pPr>
+        <w:pStyle w:val="NormalWeb"/>
+        <w:spacing w:before="0" w:beforeAutospacing="0" w:after="0" w:afterAutospacing="0"/>
+        <w:ind w:firstLine="720"/>
+      </w:pPr>
+      <w:r>
+        <w:rPr>
+          <w:rFonts w:ascii="Consolas" w:hAnsi="Consolas"/>
+          <w:color w:val="000000"/>
+          <w:sz w:val="18"/>
+          <w:szCs w:val="18"/>
+        </w:rPr>
+        <w:t>1 5 Li</w:t>
+      </w:r>
+      <w:proofErr w:type="gramStart"/>
+      <w:r>
+        <w:rPr>
+          <w:rFonts w:ascii="Consolas" w:hAnsi="Consolas"/>
+          <w:color w:val="000000"/>
+          <w:sz w:val="18"/>
+          <w:szCs w:val="18"/>
+        </w:rPr>
+        <w:t>1  Li</w:t>
+      </w:r>
+      <w:proofErr w:type="gramEnd"/>
+    </w:p>
+    <w:p>
+      <w:pPr>
+        <w:pStyle w:val="NormalWeb"/>
+        <w:spacing w:before="0" w:beforeAutospacing="0" w:after="0" w:afterAutospacing="0"/>
+        <w:ind w:firstLine="720"/>
+        <w:rPr>
+          <w:lang w:val="es-ES"/>
+        </w:rPr>
+      </w:pPr>
       <w:r>
         <w:rPr>
           <w:rFonts w:ascii="Consolas" w:hAnsi="Consolas"/>
@@ -7452,9 +7878,18 @@
           <w:szCs w:val="18"/>
           <w:lang w:val="es-ES"/>
         </w:rPr>
-        <w:t>_</w:t>
-      </w:r>
-      <w:proofErr w:type="spellStart"/>
+        <w:t>2 6 C1   C</w:t>
+      </w:r>
+    </w:p>
+    <w:p>
+      <w:pPr>
+        <w:pStyle w:val="NormalWeb"/>
+        <w:spacing w:before="0" w:beforeAutospacing="0" w:after="0" w:afterAutospacing="0"/>
+        <w:ind w:firstLine="720"/>
+        <w:rPr>
+          <w:lang w:val="es-ES"/>
+        </w:rPr>
+      </w:pPr>
       <w:r>
         <w:rPr>
           <w:rFonts w:ascii="Consolas" w:hAnsi="Consolas"/>
@@ -7463,228 +7898,7 @@
           <w:szCs w:val="18"/>
           <w:lang w:val="es-ES"/>
         </w:rPr>
-        <w:t>topol_</w:t>
-      </w:r>
-      <w:proofErr w:type="gramStart"/>
-      <w:r>
-        <w:rPr>
-          <w:rFonts w:ascii="Consolas" w:hAnsi="Consolas"/>
-          <w:color w:val="000000"/>
-          <w:sz w:val="18"/>
-          <w:szCs w:val="18"/>
-          <w:lang w:val="es-ES"/>
-        </w:rPr>
-        <w:t>node.label</w:t>
-      </w:r>
-      <w:proofErr w:type="spellEnd"/>
-      <w:proofErr w:type="gramEnd"/>
-    </w:p>
-    <w:p>
-      <w:pPr>
-        <w:pStyle w:val="NormalWeb"/>
-        <w:spacing w:before="0" w:beforeAutospacing="0" w:after="0" w:afterAutospacing="0"/>
-        <w:rPr>
-          <w:lang w:val="es-ES"/>
-        </w:rPr>
-      </w:pPr>
-      <w:r>
-        <w:rPr>
-          <w:rFonts w:ascii="Consolas" w:hAnsi="Consolas"/>
-          <w:color w:val="000000"/>
-          <w:sz w:val="18"/>
-          <w:szCs w:val="18"/>
-          <w:lang w:val="es-ES"/>
-        </w:rPr>
-        <w:t>         _</w:t>
-      </w:r>
-      <w:proofErr w:type="spellStart"/>
-      <w:r>
-        <w:rPr>
-          <w:rFonts w:ascii="Consolas" w:hAnsi="Consolas"/>
-          <w:color w:val="000000"/>
-          <w:sz w:val="18"/>
-          <w:szCs w:val="18"/>
-          <w:lang w:val="es-ES"/>
-        </w:rPr>
-        <w:t>topol_</w:t>
-      </w:r>
-      <w:proofErr w:type="gramStart"/>
-      <w:r>
-        <w:rPr>
-          <w:rFonts w:ascii="Consolas" w:hAnsi="Consolas"/>
-          <w:color w:val="000000"/>
-          <w:sz w:val="18"/>
-          <w:szCs w:val="18"/>
-          <w:lang w:val="es-ES"/>
-        </w:rPr>
-        <w:t>node.chemical</w:t>
-      </w:r>
-      <w:proofErr w:type="gramEnd"/>
-      <w:r>
-        <w:rPr>
-          <w:rFonts w:ascii="Consolas" w:hAnsi="Consolas"/>
-          <w:color w:val="000000"/>
-          <w:sz w:val="18"/>
-          <w:szCs w:val="18"/>
-          <w:lang w:val="es-ES"/>
-        </w:rPr>
-        <w:t>_formula_sum</w:t>
-      </w:r>
-      <w:proofErr w:type="spellEnd"/>
-    </w:p>
-    <w:p>
-      <w:pPr>
-        <w:pStyle w:val="NormalWeb"/>
-        <w:spacing w:before="0" w:beforeAutospacing="0" w:after="0" w:afterAutospacing="0"/>
-        <w:rPr>
-          <w:lang w:val="es-ES"/>
-        </w:rPr>
-      </w:pPr>
-      <w:r>
-        <w:rPr>
-          <w:rFonts w:ascii="Consolas" w:hAnsi="Consolas"/>
-          <w:color w:val="000000"/>
-          <w:sz w:val="18"/>
-          <w:szCs w:val="18"/>
-          <w:lang w:val="es-ES"/>
-        </w:rPr>
-        <w:t>         1 1 Li1 Li</w:t>
-      </w:r>
-    </w:p>
-    <w:p>
-      <w:pPr>
-        <w:pStyle w:val="NormalWeb"/>
-        <w:spacing w:before="0" w:beforeAutospacing="0" w:after="0" w:afterAutospacing="0"/>
-        <w:rPr>
-          <w:lang w:val="es-ES"/>
-        </w:rPr>
-      </w:pPr>
-      <w:r>
-        <w:rPr>
-          <w:rFonts w:ascii="Consolas" w:hAnsi="Consolas"/>
-          <w:color w:val="000000"/>
-          <w:sz w:val="18"/>
-          <w:szCs w:val="18"/>
-          <w:lang w:val="es-ES"/>
-        </w:rPr>
-        <w:t xml:space="preserve">         2 1 O</w:t>
-      </w:r>
-      <w:proofErr w:type="gramStart"/>
-      <w:r>
-        <w:rPr>
-          <w:rFonts w:ascii="Consolas" w:hAnsi="Consolas"/>
-          <w:color w:val="000000"/>
-          <w:sz w:val="18"/>
-          <w:szCs w:val="18"/>
-          <w:lang w:val="es-ES"/>
-        </w:rPr>
-        <w:t>1  O</w:t>
-      </w:r>
-      <w:proofErr w:type="gramEnd"/>
-    </w:p>
-    <w:p>
-      <w:pPr>
-        <w:pStyle w:val="NormalWeb"/>
-        <w:spacing w:before="0" w:beforeAutospacing="0" w:after="0" w:afterAutospacing="0"/>
-      </w:pPr>
-      <w:r>
-        <w:rPr>
-          <w:rFonts w:ascii="Consolas" w:hAnsi="Consolas"/>
-          <w:color w:val="000000"/>
-          <w:sz w:val="18"/>
-          <w:szCs w:val="18"/>
-          <w:lang w:val="es-ES"/>
-        </w:rPr>
-        <w:t xml:space="preserve">         </w:t>
-      </w:r>
-      <w:r>
-        <w:rPr>
-          <w:rFonts w:ascii="Consolas" w:hAnsi="Consolas"/>
-          <w:color w:val="000000"/>
-          <w:sz w:val="18"/>
-          <w:szCs w:val="18"/>
-        </w:rPr>
-        <w:t>3 1 C</w:t>
-      </w:r>
-      <w:proofErr w:type="gramStart"/>
-      <w:r>
-        <w:rPr>
-          <w:rFonts w:ascii="Consolas" w:hAnsi="Consolas"/>
-          <w:color w:val="000000"/>
-          <w:sz w:val="18"/>
-          <w:szCs w:val="18"/>
-        </w:rPr>
-        <w:t>1  C</w:t>
-      </w:r>
-      <w:proofErr w:type="gramEnd"/>
-    </w:p>
-    <w:p>
-      <w:pPr>
-        <w:pStyle w:val="NormalWeb"/>
-        <w:spacing w:before="0" w:beforeAutospacing="0" w:after="0" w:afterAutospacing="0"/>
-      </w:pPr>
-      <w:r>
-        <w:rPr>
-          <w:rFonts w:ascii="Consolas" w:hAnsi="Consolas"/>
-          <w:color w:val="000000"/>
-          <w:sz w:val="18"/>
-          <w:szCs w:val="18"/>
-        </w:rPr>
-        <w:t>         4 1 Co1 Co</w:t>
-      </w:r>
-    </w:p>
-    <w:p>
-      <w:pPr>
-        <w:pStyle w:val="NormalWeb"/>
-        <w:spacing w:before="0" w:beforeAutospacing="0" w:after="0" w:afterAutospacing="0"/>
-      </w:pPr>
-      <w:r>
-        <w:rPr>
-          <w:rFonts w:ascii="Consolas" w:hAnsi="Consolas"/>
-          <w:color w:val="000000"/>
-          <w:sz w:val="18"/>
-          <w:szCs w:val="18"/>
-        </w:rPr>
-        <w:t>         5 2 ZA1 Li</w:t>
-      </w:r>
-    </w:p>
-    <w:p>
-      <w:pPr>
-        <w:pStyle w:val="NormalWeb"/>
-        <w:spacing w:before="0" w:beforeAutospacing="0" w:after="0" w:afterAutospacing="0"/>
-      </w:pPr>
-      <w:r>
-        <w:rPr>
-          <w:rFonts w:ascii="Consolas" w:hAnsi="Consolas"/>
-          <w:color w:val="000000"/>
-          <w:sz w:val="18"/>
-          <w:szCs w:val="18"/>
-        </w:rPr>
-        <w:t>         6 2 ZB1 CO </w:t>
-      </w:r>
-    </w:p>
-    <w:p>
-      <w:pPr>
-        <w:pStyle w:val="NormalWeb"/>
-        <w:spacing w:before="0" w:beforeAutospacing="0" w:after="0" w:afterAutospacing="0"/>
-      </w:pPr>
-      <w:r>
-        <w:rPr>
-          <w:rFonts w:ascii="Consolas" w:hAnsi="Consolas"/>
-          <w:color w:val="000000"/>
-          <w:sz w:val="18"/>
-          <w:szCs w:val="18"/>
-        </w:rPr>
-        <w:t>         7 2 ZC1 Co</w:t>
-      </w:r>
-    </w:p>
-    <w:p/>
-    <w:p>
-      <w:r>
-        <w:t>Note that Node 6 has two atoms associated with, the carbon and oxygen atoms of a carbonyl group. F</w:t>
-      </w:r>
-      <w:r>
-        <w:t>inally, specifying the positions of those nodes that have special labels:</w:t>
+        <w:t>3 6 O1   O</w:t>
       </w:r>
     </w:p>
     <w:p>
@@ -7700,275 +7914,25 @@
           <w:sz w:val="18"/>
           <w:szCs w:val="18"/>
         </w:rPr>
-        <w:t>loop_</w:t>
-      </w:r>
+        <w:t>4 7 Co</w:t>
+      </w:r>
+      <w:proofErr w:type="gramStart"/>
+      <w:r>
+        <w:rPr>
+          <w:rFonts w:ascii="Consolas" w:hAnsi="Consolas"/>
+          <w:color w:val="000000"/>
+          <w:sz w:val="18"/>
+          <w:szCs w:val="18"/>
+        </w:rPr>
+        <w:t>1  Co</w:t>
+      </w:r>
+      <w:proofErr w:type="gramEnd"/>
     </w:p>
     <w:p>
       <w:pPr>
         <w:pStyle w:val="NormalWeb"/>
         <w:spacing w:before="0" w:beforeAutospacing="0" w:after="0" w:afterAutospacing="0"/>
         <w:ind w:firstLine="720"/>
-      </w:pPr>
-      <w:r>
-        <w:rPr>
-          <w:rFonts w:ascii="Consolas" w:hAnsi="Consolas"/>
-          <w:color w:val="000000"/>
-          <w:sz w:val="18"/>
-          <w:szCs w:val="18"/>
-        </w:rPr>
-        <w:t>_topol_atom.id</w:t>
-      </w:r>
-    </w:p>
-    <w:p>
-      <w:pPr>
-        <w:pStyle w:val="NormalWeb"/>
-        <w:spacing w:before="0" w:beforeAutospacing="0" w:after="0" w:afterAutospacing="0"/>
-        <w:ind w:firstLine="720"/>
-        <w:rPr>
-          <w:rFonts w:ascii="Consolas" w:hAnsi="Consolas"/>
-          <w:color w:val="000000"/>
-          <w:sz w:val="18"/>
-          <w:szCs w:val="18"/>
-        </w:rPr>
-      </w:pPr>
-      <w:r>
-        <w:rPr>
-          <w:rFonts w:ascii="Consolas" w:hAnsi="Consolas"/>
-          <w:color w:val="000000"/>
-          <w:sz w:val="18"/>
-          <w:szCs w:val="18"/>
-        </w:rPr>
-        <w:t>_</w:t>
-      </w:r>
-      <w:proofErr w:type="spellStart"/>
-      <w:r>
-        <w:rPr>
-          <w:rFonts w:ascii="Consolas" w:hAnsi="Consolas"/>
-          <w:color w:val="000000"/>
-          <w:sz w:val="18"/>
-          <w:szCs w:val="18"/>
-        </w:rPr>
-        <w:t>topol_</w:t>
-      </w:r>
-      <w:proofErr w:type="gramStart"/>
-      <w:r>
-        <w:rPr>
-          <w:rFonts w:ascii="Consolas" w:hAnsi="Consolas"/>
-          <w:color w:val="000000"/>
-          <w:sz w:val="18"/>
-          <w:szCs w:val="18"/>
-        </w:rPr>
-        <w:t>atom.node</w:t>
-      </w:r>
-      <w:proofErr w:type="gramEnd"/>
-      <w:r>
-        <w:rPr>
-          <w:rFonts w:ascii="Consolas" w:hAnsi="Consolas"/>
-          <w:color w:val="000000"/>
-          <w:sz w:val="18"/>
-          <w:szCs w:val="18"/>
-        </w:rPr>
-        <w:t>_id</w:t>
-      </w:r>
-      <w:proofErr w:type="spellEnd"/>
-    </w:p>
-    <w:p>
-      <w:pPr>
-        <w:pStyle w:val="NormalWeb"/>
-        <w:spacing w:before="0" w:beforeAutospacing="0" w:after="0" w:afterAutospacing="0"/>
-        <w:ind w:firstLine="720"/>
-      </w:pPr>
-      <w:r>
-        <w:rPr>
-          <w:rFonts w:ascii="Consolas" w:hAnsi="Consolas"/>
-          <w:color w:val="000000"/>
-          <w:sz w:val="18"/>
-          <w:szCs w:val="18"/>
-        </w:rPr>
-        <w:t>_</w:t>
-      </w:r>
-      <w:proofErr w:type="spellStart"/>
-      <w:r>
-        <w:rPr>
-          <w:rFonts w:ascii="Consolas" w:hAnsi="Consolas"/>
-          <w:color w:val="000000"/>
-          <w:sz w:val="18"/>
-          <w:szCs w:val="18"/>
-        </w:rPr>
-        <w:t>topol_</w:t>
-      </w:r>
-      <w:proofErr w:type="gramStart"/>
-      <w:r>
-        <w:rPr>
-          <w:rFonts w:ascii="Consolas" w:hAnsi="Consolas"/>
-          <w:color w:val="000000"/>
-          <w:sz w:val="18"/>
-          <w:szCs w:val="18"/>
-        </w:rPr>
-        <w:t>atom.label</w:t>
-      </w:r>
-      <w:proofErr w:type="spellEnd"/>
-      <w:proofErr w:type="gramEnd"/>
-    </w:p>
-    <w:p>
-      <w:pPr>
-        <w:pStyle w:val="NormalWeb"/>
-        <w:spacing w:before="0" w:beforeAutospacing="0" w:after="0" w:afterAutospacing="0"/>
-        <w:ind w:firstLine="720"/>
-      </w:pPr>
-      <w:r>
-        <w:rPr>
-          <w:rFonts w:ascii="Consolas" w:hAnsi="Consolas"/>
-          <w:color w:val="000000"/>
-          <w:sz w:val="18"/>
-          <w:szCs w:val="18"/>
-        </w:rPr>
-        <w:t>_</w:t>
-      </w:r>
-      <w:proofErr w:type="spellStart"/>
-      <w:r>
-        <w:rPr>
-          <w:rFonts w:ascii="Consolas" w:hAnsi="Consolas"/>
-          <w:color w:val="000000"/>
-          <w:sz w:val="18"/>
-          <w:szCs w:val="18"/>
-        </w:rPr>
-        <w:t>topol_</w:t>
-      </w:r>
-      <w:proofErr w:type="gramStart"/>
-      <w:r>
-        <w:rPr>
-          <w:rFonts w:ascii="Consolas" w:hAnsi="Consolas"/>
-          <w:color w:val="000000"/>
-          <w:sz w:val="18"/>
-          <w:szCs w:val="18"/>
-        </w:rPr>
-        <w:t>atom.chemical</w:t>
-      </w:r>
-      <w:proofErr w:type="gramEnd"/>
-      <w:r>
-        <w:rPr>
-          <w:rFonts w:ascii="Consolas" w:hAnsi="Consolas"/>
-          <w:color w:val="000000"/>
-          <w:sz w:val="18"/>
-          <w:szCs w:val="18"/>
-        </w:rPr>
-        <w:t>_formula_sum</w:t>
-      </w:r>
-      <w:proofErr w:type="spellEnd"/>
-    </w:p>
-    <w:p>
-      <w:pPr>
-        <w:pStyle w:val="NormalWeb"/>
-        <w:spacing w:before="0" w:beforeAutospacing="0" w:after="0" w:afterAutospacing="0"/>
-        <w:ind w:firstLine="720"/>
-        <w:rPr>
-          <w:lang w:val="es-ES"/>
-        </w:rPr>
-      </w:pPr>
-      <w:r>
-        <w:rPr>
-          <w:rFonts w:ascii="Consolas" w:hAnsi="Consolas"/>
-          <w:color w:val="000000"/>
-          <w:sz w:val="18"/>
-          <w:szCs w:val="18"/>
-          <w:lang w:val="es-ES"/>
-        </w:rPr>
-        <w:t>1 5 Li</w:t>
-      </w:r>
-      <w:proofErr w:type="gramStart"/>
-      <w:r>
-        <w:rPr>
-          <w:rFonts w:ascii="Consolas" w:hAnsi="Consolas"/>
-          <w:color w:val="000000"/>
-          <w:sz w:val="18"/>
-          <w:szCs w:val="18"/>
-          <w:lang w:val="es-ES"/>
-        </w:rPr>
-        <w:t>1  Li</w:t>
-      </w:r>
-      <w:proofErr w:type="gramEnd"/>
-    </w:p>
-    <w:p>
-      <w:pPr>
-        <w:pStyle w:val="NormalWeb"/>
-        <w:spacing w:before="0" w:beforeAutospacing="0" w:after="0" w:afterAutospacing="0"/>
-        <w:ind w:firstLine="720"/>
-        <w:rPr>
-          <w:lang w:val="es-ES"/>
-        </w:rPr>
-      </w:pPr>
-      <w:r>
-        <w:rPr>
-          <w:rFonts w:ascii="Consolas" w:hAnsi="Consolas"/>
-          <w:color w:val="000000"/>
-          <w:sz w:val="18"/>
-          <w:szCs w:val="18"/>
-          <w:lang w:val="es-ES"/>
-        </w:rPr>
-        <w:t>2 6 C1   C</w:t>
-      </w:r>
-    </w:p>
-    <w:p>
-      <w:pPr>
-        <w:pStyle w:val="NormalWeb"/>
-        <w:spacing w:before="0" w:beforeAutospacing="0" w:after="0" w:afterAutospacing="0"/>
-        <w:ind w:firstLine="720"/>
-        <w:rPr>
-          <w:lang w:val="es-ES"/>
-        </w:rPr>
-      </w:pPr>
-      <w:r>
-        <w:rPr>
-          <w:rFonts w:ascii="Consolas" w:hAnsi="Consolas"/>
-          <w:color w:val="000000"/>
-          <w:sz w:val="18"/>
-          <w:szCs w:val="18"/>
-          <w:lang w:val="es-ES"/>
-        </w:rPr>
-        <w:t>3 6 O1   O</w:t>
-      </w:r>
-    </w:p>
-    <w:p>
-      <w:pPr>
-        <w:pStyle w:val="NormalWeb"/>
-        <w:spacing w:before="0" w:beforeAutospacing="0" w:after="0" w:afterAutospacing="0"/>
-        <w:ind w:firstLine="720"/>
-        <w:rPr>
-          <w:lang w:val="es-ES"/>
-        </w:rPr>
-      </w:pPr>
-      <w:r>
-        <w:rPr>
-          <w:rFonts w:ascii="Consolas" w:hAnsi="Consolas"/>
-          <w:color w:val="000000"/>
-          <w:sz w:val="18"/>
-          <w:szCs w:val="18"/>
-          <w:lang w:val="es-ES"/>
-        </w:rPr>
-        <w:t>4 7 Co</w:t>
-      </w:r>
-      <w:proofErr w:type="gramStart"/>
-      <w:r>
-        <w:rPr>
-          <w:rFonts w:ascii="Consolas" w:hAnsi="Consolas"/>
-          <w:color w:val="000000"/>
-          <w:sz w:val="18"/>
-          <w:szCs w:val="18"/>
-          <w:lang w:val="es-ES"/>
-        </w:rPr>
-        <w:t>1  Co</w:t>
-      </w:r>
-      <w:proofErr w:type="gramEnd"/>
-    </w:p>
-    <w:p>
-      <w:pPr>
-        <w:pStyle w:val="NormalWeb"/>
-        <w:spacing w:before="0" w:beforeAutospacing="0" w:after="0" w:afterAutospacing="0"/>
-        <w:ind w:firstLine="720"/>
-        <w:rPr>
-          <w:lang w:val="es-ES"/>
-        </w:rPr>
       </w:pPr>
     </w:p>
     <w:p>
@@ -8727,7 +8691,6 @@
                 <w:rFonts w:ascii="Courier New" w:hAnsi="Courier New" w:cs="Courier New"/>
                 <w:sz w:val="20"/>
                 <w:szCs w:val="20"/>
-                <w:lang w:val="es-ES"/>
               </w:rPr>
             </w:pPr>
             <w:r>
@@ -8735,7 +8698,6 @@
                 <w:rFonts w:ascii="Courier New" w:hAnsi="Courier New" w:cs="Courier New"/>
                 <w:sz w:val="20"/>
                 <w:szCs w:val="20"/>
-                <w:lang w:val="es-ES"/>
               </w:rPr>
               <w:t>Li1 Li 1 0.00000 0.00000 0.00000 1.0000</w:t>
             </w:r>
@@ -8813,15 +8775,28 @@
                 <w:rFonts w:ascii="Courier New" w:hAnsi="Courier New" w:cs="Courier New"/>
                 <w:sz w:val="20"/>
                 <w:szCs w:val="20"/>
+                <w:lang w:val="es-ES"/>
               </w:rPr>
             </w:pPr>
-            <w:r>
-              <w:rPr>
-                <w:rFonts w:ascii="Courier New" w:hAnsi="Courier New" w:cs="Courier New"/>
-                <w:sz w:val="20"/>
-                <w:szCs w:val="20"/>
-              </w:rPr>
-              <w:t>loop_</w:t>
+            <w:proofErr w:type="spellStart"/>
+            <w:r>
+              <w:rPr>
+                <w:rFonts w:ascii="Courier New" w:hAnsi="Courier New" w:cs="Courier New"/>
+                <w:sz w:val="20"/>
+                <w:szCs w:val="20"/>
+                <w:lang w:val="es-ES"/>
+              </w:rPr>
+              <w:t>loop</w:t>
+            </w:r>
+            <w:proofErr w:type="spellEnd"/>
+            <w:r>
+              <w:rPr>
+                <w:rFonts w:ascii="Courier New" w:hAnsi="Courier New" w:cs="Courier New"/>
+                <w:sz w:val="20"/>
+                <w:szCs w:val="20"/>
+                <w:lang w:val="es-ES"/>
+              </w:rPr>
+              <w:t>_</w:t>
             </w:r>
           </w:p>
           <w:p>
@@ -9359,6 +9334,7 @@
                 <w:rFonts w:ascii="Courier New" w:hAnsi="Courier New" w:cs="Courier New"/>
                 <w:sz w:val="20"/>
                 <w:szCs w:val="20"/>
+                <w:lang w:val="es-ES"/>
               </w:rPr>
             </w:pPr>
             <w:r>
@@ -9385,7 +9361,16 @@
                 <w:sz w:val="20"/>
                 <w:szCs w:val="20"/>
               </w:rPr>
-              <w:t xml:space="preserve"> Li1 . . .</w:t>
+              <w:t xml:space="preserve"> </w:t>
+            </w:r>
+            <w:r>
+              <w:rPr>
+                <w:rFonts w:ascii="Courier New" w:hAnsi="Courier New" w:cs="Courier New"/>
+                <w:sz w:val="20"/>
+                <w:szCs w:val="20"/>
+                <w:lang w:val="es-ES"/>
+              </w:rPr>
+              <w:t>Li1 . . .</w:t>
             </w:r>
           </w:p>
           <w:p>
@@ -12926,10 +12911,10 @@
         <w:t>nodes needed for links that have not been already defined from</w:t>
       </w:r>
       <w:r>
-        <w:t xml:space="preserve"> TOPOL_ATOM, including node-specific </w:t>
-      </w:r>
-      <w:r>
-        <w:t>symmetry operations and translations.</w:t>
+        <w:t xml:space="preserve"> TOPOL_ATOM</w:t>
+      </w:r>
+      <w:r>
+        <w:t>.</w:t>
       </w:r>
     </w:p>
     <w:p>
@@ -12951,13 +12936,19 @@
         </w:rPr>
       </w:pPr>
       <w:r>
-        <w:t>Processing all additional link</w:t>
-      </w:r>
-      <w:r>
-        <w:t>-specific</w:t>
-      </w:r>
-      <w:r>
-        <w:t xml:space="preserve"> symmetry operations and translations.</w:t>
+        <w:t xml:space="preserve">Applying all </w:t>
+      </w:r>
+      <w:r>
+        <w:t xml:space="preserve">node-specific </w:t>
+      </w:r>
+      <w:r>
+        <w:t>symmetry operations and translations</w:t>
+      </w:r>
+      <w:r>
+        <w:t xml:space="preserve"> to all nodes and their associated atoms</w:t>
+      </w:r>
+      <w:r>
+        <w:t>.</w:t>
       </w:r>
     </w:p>
     <w:p>
@@ -12982,19 +12973,19 @@
         <w:t>Applying</w:t>
       </w:r>
       <w:r>
-        <w:t xml:space="preserve"> all </w:t>
-      </w:r>
-      <w:r>
-        <w:t xml:space="preserve">space group </w:t>
-      </w:r>
-      <w:r>
-        <w:t xml:space="preserve">symmetry operations for all </w:t>
-      </w:r>
-      <w:r>
-        <w:t>nodes and atoms associated with links or polyatomic nodes</w:t>
-      </w:r>
-      <w:r>
-        <w:t>.</w:t>
+        <w:t xml:space="preserve"> all additional link</w:t>
+      </w:r>
+      <w:r>
+        <w:t>-specific</w:t>
+      </w:r>
+      <w:r>
+        <w:t xml:space="preserve"> symmetry operations and translation</w:t>
+      </w:r>
+      <w:r>
+        <w:t xml:space="preserve"> to all nodes and their associated atom</w:t>
+      </w:r>
+      <w:r>
+        <w:t>s.</w:t>
       </w:r>
     </w:p>
     <w:p>
@@ -13016,6 +13007,55 @@
         </w:rPr>
       </w:pPr>
       <w:r>
+        <w:t>Applying</w:t>
+      </w:r>
+      <w:r>
+        <w:t xml:space="preserve"> all </w:t>
+      </w:r>
+      <w:r>
+        <w:t xml:space="preserve">space group </w:t>
+      </w:r>
+      <w:r>
+        <w:t xml:space="preserve">symmetry operations for all </w:t>
+      </w:r>
+      <w:r>
+        <w:t xml:space="preserve">nodes and </w:t>
+      </w:r>
+      <w:r>
+        <w:t xml:space="preserve">for all </w:t>
+      </w:r>
+      <w:r>
+        <w:t xml:space="preserve">atoms associated with links </w:t>
+      </w:r>
+      <w:r>
+        <w:t>and</w:t>
+      </w:r>
+      <w:r>
+        <w:t xml:space="preserve"> polyatomic nodes</w:t>
+      </w:r>
+      <w:r>
+        <w:t>.</w:t>
+      </w:r>
+    </w:p>
+    <w:p>
+      <w:pPr>
+        <w:numPr>
+          <w:ilvl w:val="0"/>
+          <w:numId w:val="2"/>
+        </w:numPr>
+        <w:pBdr>
+          <w:top w:val="nil"/>
+          <w:left w:val="nil"/>
+          <w:bottom w:val="nil"/>
+          <w:right w:val="nil"/>
+          <w:between w:val="nil"/>
+        </w:pBdr>
+        <w:spacing w:after="0"/>
+        <w:rPr>
+          <w:color w:val="000000"/>
+        </w:rPr>
+      </w:pPr>
+      <w:r>
         <w:t>Removing any unconnected</w:t>
       </w:r>
       <w:r>
@@ -13469,6 +13509,7 @@
     <w:p>
       <w:proofErr w:type="spellStart"/>
       <w:r>
+        <w:lastRenderedPageBreak/>
         <w:t>Blatov</w:t>
       </w:r>
       <w:proofErr w:type="spellEnd"/>
@@ -13558,7 +13599,6 @@
     <w:p>
       <w:proofErr w:type="spellStart"/>
       <w:r>
-        <w:lastRenderedPageBreak/>
         <w:t>Blatov</w:t>
       </w:r>
       <w:proofErr w:type="spellEnd"/>
@@ -14162,8 +14202,13 @@
       </w:r>
       <w:proofErr w:type="spellEnd"/>
       <w:r>
-        <w:t xml:space="preserve"> -&gt; .symop_id</w:t>
-      </w:r>
+        <w:t xml:space="preserve"> -&gt; .</w:t>
+      </w:r>
+      <w:proofErr w:type="spellStart"/>
+      <w:r>
+        <w:t>symop_id</w:t>
+      </w:r>
+      <w:proofErr w:type="spellEnd"/>
     </w:p>
     <w:sectPr>
       <w:headerReference w:type="default" r:id="rId18"/>
@@ -14206,15 +14251,8 @@
         </w:rPr>
         <w:annotationRef/>
       </w:r>
-      <w:proofErr w:type="spellStart"/>
-      <w:proofErr w:type="gramStart"/>
-      <w:r>
-        <w:t>So,do</w:t>
-      </w:r>
-      <w:proofErr w:type="spellEnd"/>
-      <w:proofErr w:type="gramEnd"/>
-      <w:r>
-        <w:t xml:space="preserve">  we accept this?</w:t>
+      <w:r>
+        <w:t>So,do  we accept this?</w:t>
       </w:r>
     </w:p>
   </w:comment>
@@ -14297,13 +14335,8 @@
       <w:r>
         <w:t>(</w:t>
       </w:r>
-      <w:proofErr w:type="gramStart"/>
-      <w:r>
-        <w:t>still</w:t>
-      </w:r>
-      <w:proofErr w:type="gramEnd"/>
-      <w:r>
-        <w:t xml:space="preserve"> a question here – see CHEMICAL_CONN_BOND, for example, where .id is not required because it is not part of the _category_key.name list</w:t>
+      <w:r>
+        <w:t>still a question here – see CHEMICAL_CONN_BOND, for example, where .id is not required because it is not part of the _category_key.name list</w:t>
       </w:r>
     </w:p>
   </w:comment>
@@ -15297,6 +15330,7 @@
     <w:lsdException w:name="HTML Sample" w:semiHidden="1" w:unhideWhenUsed="1"/>
     <w:lsdException w:name="HTML Typewriter" w:semiHidden="1" w:unhideWhenUsed="1"/>
     <w:lsdException w:name="HTML Variable" w:semiHidden="1" w:unhideWhenUsed="1"/>
+    <w:lsdException w:name="Normal Table" w:semiHidden="1" w:unhideWhenUsed="1"/>
     <w:lsdException w:name="annotation subject" w:semiHidden="1" w:unhideWhenUsed="1"/>
     <w:lsdException w:name="No List" w:semiHidden="1" w:unhideWhenUsed="1"/>
     <w:lsdException w:name="Outline List 1" w:semiHidden="1" w:unhideWhenUsed="1"/>
@@ -15339,8 +15373,11 @@
     <w:lsdException w:name="Table Contemporary" w:semiHidden="1" w:unhideWhenUsed="1"/>
     <w:lsdException w:name="Table Elegant" w:semiHidden="1" w:unhideWhenUsed="1"/>
     <w:lsdException w:name="Table Professional" w:semiHidden="1" w:unhideWhenUsed="1"/>
+    <w:lsdException w:name="Table Subtle 1" w:semiHidden="1" w:unhideWhenUsed="1"/>
     <w:lsdException w:name="Table Subtle 2" w:semiHidden="1" w:unhideWhenUsed="1"/>
     <w:lsdException w:name="Table Web 1" w:semiHidden="1" w:unhideWhenUsed="1"/>
+    <w:lsdException w:name="Table Web 2" w:semiHidden="1" w:unhideWhenUsed="1"/>
+    <w:lsdException w:name="Table Web 3" w:semiHidden="1" w:unhideWhenUsed="1"/>
     <w:lsdException w:name="Balloon Text" w:semiHidden="1" w:unhideWhenUsed="1"/>
     <w:lsdException w:name="Table Grid" w:uiPriority="39"/>
     <w:lsdException w:name="Table Theme" w:semiHidden="1" w:unhideWhenUsed="1"/>

</xml_diff>